<commit_message>
Updated read me md
</commit_message>
<xml_diff>
--- a/Amazone Project documentation.docx
+++ b/Amazone Project documentation.docx
@@ -34,11 +34,9 @@
       </w:r>
     </w:p>
     <w:p>
-      <w:proofErr w:type="spellStart"/>
       <w:r>
         <w:t>Link_book</w:t>
       </w:r>
-      <w:proofErr w:type="spellEnd"/>
     </w:p>
     <w:p/>
     <w:p>
@@ -122,62 +120,25 @@
         <w:t xml:space="preserve">We need to make pipeline to load the data </w:t>
       </w:r>
       <w:r>
-        <w:t xml:space="preserve">from </w:t>
-      </w:r>
-      <w:proofErr w:type="spellStart"/>
-      <w:r>
-        <w:t>Mysql</w:t>
-      </w:r>
-      <w:proofErr w:type="spellEnd"/>
-      <w:r>
-        <w:t xml:space="preserve"> </w:t>
-      </w:r>
-      <w:proofErr w:type="spellStart"/>
-      <w:r>
-        <w:t>Onprem</w:t>
-      </w:r>
-      <w:proofErr w:type="spellEnd"/>
-      <w:r>
-        <w:t xml:space="preserve"> to </w:t>
+        <w:t xml:space="preserve">from Mysql Onprem to </w:t>
       </w:r>
       <w:r>
         <w:t xml:space="preserve"> Snowflake</w:t>
       </w:r>
       <w:r>
-        <w:t xml:space="preserve"> Using Airflow and </w:t>
-      </w:r>
-      <w:proofErr w:type="spellStart"/>
-      <w:r>
-        <w:t>Snowsql</w:t>
-      </w:r>
-      <w:proofErr w:type="spellEnd"/>
-    </w:p>
-    <w:p/>
-    <w:p>
-      <w:r>
-        <w:t xml:space="preserve">CREATE DATABASE </w:t>
-      </w:r>
-      <w:proofErr w:type="spellStart"/>
-      <w:r>
-        <w:t>amazonebooks</w:t>
-      </w:r>
-      <w:proofErr w:type="spellEnd"/>
-      <w:r>
-        <w:t>;</w:t>
-      </w:r>
-    </w:p>
-    <w:p/>
-    <w:p>
-      <w:r>
-        <w:t xml:space="preserve">USE DATABASE </w:t>
-      </w:r>
-      <w:proofErr w:type="spellStart"/>
-      <w:r>
-        <w:t>amazonebooks</w:t>
-      </w:r>
-      <w:proofErr w:type="spellEnd"/>
-      <w:r>
-        <w:t>;</w:t>
+        <w:t xml:space="preserve"> Using Airflow and Snowsql</w:t>
+      </w:r>
+    </w:p>
+    <w:p/>
+    <w:p>
+      <w:r>
+        <w:t>CREATE DATABASE amazonebooks;</w:t>
+      </w:r>
+    </w:p>
+    <w:p/>
+    <w:p>
+      <w:r>
+        <w:t>USE DATABASE amazonebooks;</w:t>
       </w:r>
     </w:p>
     <w:p>
@@ -188,126 +149,55 @@
     <w:p/>
     <w:p>
       <w:r>
-        <w:t xml:space="preserve">CREATE TABLE </w:t>
-      </w:r>
-      <w:proofErr w:type="spellStart"/>
-      <w:r>
-        <w:t>amazone_books</w:t>
-      </w:r>
-      <w:proofErr w:type="spellEnd"/>
-      <w:r>
-        <w:t xml:space="preserve"> (</w:t>
+        <w:t>CREATE TABLE amazone_books (</w:t>
       </w:r>
     </w:p>
     <w:p>
       <w:r>
         <w:tab/>
-      </w:r>
-      <w:proofErr w:type="spellStart"/>
-      <w:r>
-        <w:t>book_id</w:t>
-      </w:r>
-      <w:proofErr w:type="spellEnd"/>
-      <w:r>
-        <w:t xml:space="preserve"> INT NOT NULL AUTO_INCREMENT</w:t>
+        <w:t>book_id INT NOT NULL AUTO_INCREMENT</w:t>
       </w:r>
     </w:p>
     <w:p>
       <w:r>
         <w:tab/>
-        <w:t>,</w:t>
-      </w:r>
-      <w:proofErr w:type="spellStart"/>
-      <w:r>
-        <w:t>book_title</w:t>
-      </w:r>
-      <w:proofErr w:type="spellEnd"/>
-      <w:r>
-        <w:t xml:space="preserve"> TEXT</w:t>
+        <w:t>,book_title TEXT</w:t>
       </w:r>
     </w:p>
     <w:p>
       <w:r>
         <w:tab/>
-        <w:t>,</w:t>
-      </w:r>
-      <w:proofErr w:type="spellStart"/>
-      <w:r>
-        <w:t>book_amount</w:t>
-      </w:r>
-      <w:proofErr w:type="spellEnd"/>
-      <w:r>
-        <w:t xml:space="preserve"> FLOAT</w:t>
+        <w:t>,book_amount FLOAT</w:t>
       </w:r>
     </w:p>
     <w:p>
       <w:r>
         <w:tab/>
-        <w:t>,</w:t>
-      </w:r>
-      <w:proofErr w:type="spellStart"/>
-      <w:r>
-        <w:t>book_author</w:t>
-      </w:r>
-      <w:proofErr w:type="spellEnd"/>
-      <w:r>
-        <w:t xml:space="preserve"> TEXT</w:t>
+        <w:t>,book_author TEXT</w:t>
       </w:r>
     </w:p>
     <w:p>
       <w:r>
         <w:tab/>
-        <w:t>,</w:t>
-      </w:r>
-      <w:proofErr w:type="spellStart"/>
-      <w:r>
-        <w:t>book_rating</w:t>
-      </w:r>
-      <w:proofErr w:type="spellEnd"/>
-      <w:r>
-        <w:t xml:space="preserve"> FLOAT</w:t>
+        <w:t>,book_rating FLOAT</w:t>
       </w:r>
     </w:p>
     <w:p>
       <w:r>
         <w:tab/>
-        <w:t>,</w:t>
-      </w:r>
-      <w:proofErr w:type="spellStart"/>
-      <w:r>
-        <w:t>book_link</w:t>
-      </w:r>
-      <w:proofErr w:type="spellEnd"/>
-      <w:r>
-        <w:t xml:space="preserve"> TEXT</w:t>
+        <w:t>,book_link TEXT</w:t>
       </w:r>
     </w:p>
     <w:p>
       <w:r>
         <w:tab/>
-        <w:t>,</w:t>
-      </w:r>
-      <w:proofErr w:type="spellStart"/>
-      <w:r>
-        <w:t>business_date</w:t>
-      </w:r>
-      <w:proofErr w:type="spellEnd"/>
-      <w:r>
-        <w:t xml:space="preserve"> DATE DEFAULT(CURRENT_DATE)</w:t>
+        <w:t>,business_date DATE DEFAULT(CURRENT_DATE)</w:t>
       </w:r>
     </w:p>
     <w:p>
       <w:r>
         <w:tab/>
-        <w:t>,PRIMARY KEY (</w:t>
-      </w:r>
-      <w:proofErr w:type="spellStart"/>
-      <w:r>
-        <w:t>book_id</w:t>
-      </w:r>
-      <w:proofErr w:type="spellEnd"/>
-      <w:r>
-        <w:t>)</w:t>
+        <w:t>,PRIMARY KEY (book_id)</w:t>
       </w:r>
     </w:p>
     <w:p>
@@ -319,16 +209,8 @@
     <w:p/>
     <w:p>
       <w:r>
-        <w:t xml:space="preserve">CREATE OR REPLACE STAGE </w:t>
-      </w:r>
-      <w:proofErr w:type="spellStart"/>
-      <w:r>
-        <w:t>amazone_books</w:t>
-      </w:r>
-      <w:r>
-        <w:t>_stage</w:t>
-      </w:r>
-      <w:proofErr w:type="spellEnd"/>
+        <w:t>CREATE OR REPLACE STAGE amazone_books_stage</w:t>
+      </w:r>
     </w:p>
     <w:p>
       <w:r>
@@ -341,72 +223,34 @@
     <w:p/>
     <w:p>
       <w:r>
-        <w:t xml:space="preserve">In only using </w:t>
-      </w:r>
-      <w:proofErr w:type="spellStart"/>
-      <w:r>
-        <w:t>SnowSQL</w:t>
-      </w:r>
-      <w:proofErr w:type="spellEnd"/>
-      <w:r>
-        <w:t xml:space="preserve"> we can use PUT command</w:t>
+        <w:t>In only using SnowSQL we can use PUT command</w:t>
       </w:r>
     </w:p>
     <w:p>
       <w:r>
         <w:t xml:space="preserve">USE DATABASE </w:t>
       </w:r>
-      <w:proofErr w:type="spellStart"/>
       <w:r>
         <w:t>amazonebooks</w:t>
       </w:r>
-      <w:proofErr w:type="spellEnd"/>
       <w:r>
         <w:t>;</w:t>
       </w:r>
     </w:p>
     <w:p>
       <w:r>
-        <w:t>PUT 'file:///&lt;PATH&gt;/L_AIRPORT_ID.csv' @amazone_books_stage;</w:t>
-      </w:r>
-      <w:r>
-        <w:t xml:space="preserve"> </w:t>
-      </w:r>
-    </w:p>
-    <w:p/>
-    <w:p>
-      <w:r>
-        <w:t xml:space="preserve">USE DATABASE </w:t>
-      </w:r>
-      <w:proofErr w:type="spellStart"/>
-      <w:r>
-        <w:t>dev_lnd</w:t>
-      </w:r>
-      <w:proofErr w:type="spellEnd"/>
-      <w:r>
-        <w:t>;</w:t>
-      </w:r>
-    </w:p>
-    <w:p>
-      <w:r>
-        <w:t xml:space="preserve">COPY INTO </w:t>
-      </w:r>
-      <w:proofErr w:type="spellStart"/>
-      <w:r>
-        <w:t>amazone_books</w:t>
-      </w:r>
-      <w:proofErr w:type="spellEnd"/>
-      <w:r>
-        <w:t xml:space="preserve"> </w:t>
-      </w:r>
-      <w:r>
-        <w:t xml:space="preserve">FROM </w:t>
-      </w:r>
-      <w:r>
-        <w:t>@</w:t>
-      </w:r>
-      <w:r>
-        <w:t>amazone_books_stage;</w:t>
+        <w:t xml:space="preserve">PUT 'file:///&lt;PATH&gt;/L_AIRPORT_ID.csv' @amazone_books_stage; </w:t>
+      </w:r>
+    </w:p>
+    <w:p/>
+    <w:p>
+      <w:r>
+        <w:t>USE DATABASE dev_lnd;</w:t>
+      </w:r>
+    </w:p>
+    <w:p>
+      <w:r>
+        <w:t>COPY INTO amazone_books FROM @amazone_books_stage;</w:t>
       </w:r>
     </w:p>
     <w:p/>
@@ -431,6 +275,129 @@
     <w:p/>
     <w:p/>
     <w:p/>
+    <w:p/>
+    <w:p/>
+    <w:p/>
+    <w:p/>
+    <w:p>
+      <w:r>
+        <w:drawing>
+          <wp:inline distT="0" distB="0" distL="0" distR="0" wp14:anchorId="33C2753E" wp14:editId="3882D7F3">
+            <wp:extent cx="5731510" cy="3288030"/>
+            <wp:effectExtent l="0" t="0" r="2540" b="7620"/>
+            <wp:docPr id="2116032344" name="Picture 1"/>
+            <wp:cNvGraphicFramePr>
+              <a:graphicFrameLocks xmlns:a="http://schemas.openxmlformats.org/drawingml/2006/main" noChangeAspect="1"/>
+            </wp:cNvGraphicFramePr>
+            <a:graphic xmlns:a="http://schemas.openxmlformats.org/drawingml/2006/main">
+              <a:graphicData uri="http://schemas.openxmlformats.org/drawingml/2006/picture">
+                <pic:pic xmlns:pic="http://schemas.openxmlformats.org/drawingml/2006/picture">
+                  <pic:nvPicPr>
+                    <pic:cNvPr id="2116032344" name=""/>
+                    <pic:cNvPicPr/>
+                  </pic:nvPicPr>
+                  <pic:blipFill>
+                    <a:blip r:embed="rId4"/>
+                    <a:stretch>
+                      <a:fillRect/>
+                    </a:stretch>
+                  </pic:blipFill>
+                  <pic:spPr>
+                    <a:xfrm>
+                      <a:off x="0" y="0"/>
+                      <a:ext cx="5731510" cy="3288030"/>
+                    </a:xfrm>
+                    <a:prstGeom prst="rect">
+                      <a:avLst/>
+                    </a:prstGeom>
+                  </pic:spPr>
+                </pic:pic>
+              </a:graphicData>
+            </a:graphic>
+          </wp:inline>
+        </w:drawing>
+      </w:r>
+    </w:p>
+    <w:p/>
+    <w:p>
+      <w:r>
+        <w:lastRenderedPageBreak/>
+        <w:drawing>
+          <wp:inline distT="0" distB="0" distL="0" distR="0" wp14:anchorId="2A1EEEE9" wp14:editId="6E079F8A">
+            <wp:extent cx="5731510" cy="2639060"/>
+            <wp:effectExtent l="0" t="0" r="2540" b="8890"/>
+            <wp:docPr id="45405733" name="Picture 1"/>
+            <wp:cNvGraphicFramePr>
+              <a:graphicFrameLocks xmlns:a="http://schemas.openxmlformats.org/drawingml/2006/main" noChangeAspect="1"/>
+            </wp:cNvGraphicFramePr>
+            <a:graphic xmlns:a="http://schemas.openxmlformats.org/drawingml/2006/main">
+              <a:graphicData uri="http://schemas.openxmlformats.org/drawingml/2006/picture">
+                <pic:pic xmlns:pic="http://schemas.openxmlformats.org/drawingml/2006/picture">
+                  <pic:nvPicPr>
+                    <pic:cNvPr id="45405733" name=""/>
+                    <pic:cNvPicPr/>
+                  </pic:nvPicPr>
+                  <pic:blipFill>
+                    <a:blip r:embed="rId5"/>
+                    <a:stretch>
+                      <a:fillRect/>
+                    </a:stretch>
+                  </pic:blipFill>
+                  <pic:spPr>
+                    <a:xfrm>
+                      <a:off x="0" y="0"/>
+                      <a:ext cx="5731510" cy="2639060"/>
+                    </a:xfrm>
+                    <a:prstGeom prst="rect">
+                      <a:avLst/>
+                    </a:prstGeom>
+                  </pic:spPr>
+                </pic:pic>
+              </a:graphicData>
+            </a:graphic>
+          </wp:inline>
+        </w:drawing>
+      </w:r>
+    </w:p>
+    <w:p>
+      <w:r>
+        <w:drawing>
+          <wp:inline distT="0" distB="0" distL="0" distR="0" wp14:anchorId="45A2F98B" wp14:editId="16F98F45">
+            <wp:extent cx="5731510" cy="2673350"/>
+            <wp:effectExtent l="0" t="0" r="2540" b="0"/>
+            <wp:docPr id="1021405438" name="Picture 1"/>
+            <wp:cNvGraphicFramePr>
+              <a:graphicFrameLocks xmlns:a="http://schemas.openxmlformats.org/drawingml/2006/main" noChangeAspect="1"/>
+            </wp:cNvGraphicFramePr>
+            <a:graphic xmlns:a="http://schemas.openxmlformats.org/drawingml/2006/main">
+              <a:graphicData uri="http://schemas.openxmlformats.org/drawingml/2006/picture">
+                <pic:pic xmlns:pic="http://schemas.openxmlformats.org/drawingml/2006/picture">
+                  <pic:nvPicPr>
+                    <pic:cNvPr id="1021405438" name=""/>
+                    <pic:cNvPicPr/>
+                  </pic:nvPicPr>
+                  <pic:blipFill>
+                    <a:blip r:embed="rId6"/>
+                    <a:stretch>
+                      <a:fillRect/>
+                    </a:stretch>
+                  </pic:blipFill>
+                  <pic:spPr>
+                    <a:xfrm>
+                      <a:off x="0" y="0"/>
+                      <a:ext cx="5731510" cy="2673350"/>
+                    </a:xfrm>
+                    <a:prstGeom prst="rect">
+                      <a:avLst/>
+                    </a:prstGeom>
+                  </pic:spPr>
+                </pic:pic>
+              </a:graphicData>
+            </a:graphic>
+          </wp:inline>
+        </w:drawing>
+      </w:r>
+    </w:p>
     <w:sectPr>
       <w:pgSz w:w="11906" w:h="16838"/>
       <w:pgMar w:top="1440" w:right="1440" w:bottom="1440" w:left="1440" w:header="708" w:footer="708" w:gutter="0"/>

</xml_diff>